<commit_message>
Flyttat om lite filer
</commit_message>
<xml_diff>
--- a/a. Lektionsplanering/Lektion 4.docx
+++ b/a. Lektionsplanering/Lektion 4.docx
@@ -149,6 +149,21 @@
       </w:pPr>
       <w:r>
         <w:t>Eget arbete med deluppgift 1</w:t>
+      </w:r>
+      <w:r>
+        <w:br/>
+      </w:r>
+    </w:p>
+    <w:p>
+      <w:pPr>
+        <w:pStyle w:val="ListParagraph"/>
+        <w:numPr>
+          <w:ilvl w:val="0"/>
+          <w:numId w:val="8"/>
+        </w:numPr>
+      </w:pPr>
+      <w:r>
+        <w:t>Genomgång labbuppgifter</w:t>
       </w:r>
     </w:p>
     <w:sectPr>
@@ -391,7 +406,7 @@
   <w:abstractNum w:abstractNumId="2" w15:restartNumberingAfterBreak="0">
     <w:nsid w:val="5B7A2E84"/>
     <w:multiLevelType w:val="hybridMultilevel"/>
-    <w:tmpl w:val="59068E2E"/>
+    <w:tmpl w:val="D23243B6"/>
     <w:lvl w:ilvl="0" w:tplc="041D0001">
       <w:start w:val="1"/>
       <w:numFmt w:val="bullet"/>

</xml_diff>